<commit_message>
Making of spreadsheet intended for graph making
</commit_message>
<xml_diff>
--- a/Data/sample #10/signal 4/STOPWATCH of signal 4 peak at 623.docx
+++ b/Data/sample #10/signal 4/STOPWATCH of signal 4 peak at 623.docx
@@ -1,6 +1,6 @@
 
 <file path=word/document.xml><?xml version="1.0" encoding="utf-8"?>
-<w:document xmlns:wpc="http://schemas.microsoft.com/office/word/2010/wordprocessingCanvas" xmlns:cx="http://schemas.microsoft.com/office/drawing/2014/chartex" xmlns:cx1="http://schemas.microsoft.com/office/drawing/2015/9/8/chartex" xmlns:cx2="http://schemas.microsoft.com/office/drawing/2015/10/21/chartex" xmlns:cx3="http://schemas.microsoft.com/office/drawing/2016/5/9/chartex" xmlns:cx4="http://schemas.microsoft.com/office/drawing/2016/5/10/chartex" xmlns:cx5="http://schemas.microsoft.com/office/drawing/2016/5/11/chartex" xmlns:cx6="http://schemas.microsoft.com/office/drawing/2016/5/12/chartex" xmlns:cx7="http://schemas.microsoft.com/office/drawing/2016/5/13/chartex" xmlns:cx8="http://schemas.microsoft.com/office/drawing/2016/5/14/chartex" xmlns:mc="http://schemas.openxmlformats.org/markup-compatibility/2006" xmlns:aink="http://schemas.microsoft.com/office/drawing/2016/ink" xmlns:am3d="http://schemas.microsoft.com/office/drawing/2017/model3d" xmlns:o="urn:schemas-microsoft-com:office:office" xmlns:oel="http://schemas.microsoft.com/office/2019/extlst" xmlns:r="http://schemas.openxmlformats.org/officeDocument/2006/relationships" xmlns:m="http://schemas.openxmlformats.org/officeDocument/2006/math" xmlns:v="urn:schemas-microsoft-com:vml" xmlns:wp14="http://schemas.microsoft.com/office/word/2010/wordprocessingDrawing" xmlns:wp="http://schemas.openxmlformats.org/drawingml/2006/wordprocessingDrawing" xmlns:w10="urn:schemas-microsoft-com:office:word" xmlns:w="http://schemas.openxmlformats.org/wordprocessingml/2006/main" xmlns:w14="http://schemas.microsoft.com/office/word/2010/wordml" xmlns:w15="http://schemas.microsoft.com/office/word/2012/wordml" xmlns:w16cex="http://schemas.microsoft.com/office/word/2018/wordml/cex" xmlns:w16cid="http://schemas.microsoft.com/office/word/2016/wordml/cid" xmlns:w16="http://schemas.microsoft.com/office/word/2018/wordml" xmlns:w16sdtdh="http://schemas.microsoft.com/office/word/2020/wordml/sdtdatahash" xmlns:w16se="http://schemas.microsoft.com/office/word/2015/wordml/symex" xmlns:wpg="http://schemas.microsoft.com/office/word/2010/wordprocessingGroup" xmlns:wpi="http://schemas.microsoft.com/office/word/2010/wordprocessingInk" xmlns:wne="http://schemas.microsoft.com/office/word/2006/wordml" xmlns:wps="http://schemas.microsoft.com/office/word/2010/wordprocessingShape" mc:Ignorable="w14 w15 w16se w16cid w16 w16cex w16sdtdh wp14">
+<w:document xmlns:wpc="http://schemas.microsoft.com/office/word/2010/wordprocessingCanvas" xmlns:cx="http://schemas.microsoft.com/office/drawing/2014/chartex" xmlns:cx1="http://schemas.microsoft.com/office/drawing/2015/9/8/chartex" xmlns:cx2="http://schemas.microsoft.com/office/drawing/2015/10/21/chartex" xmlns:cx3="http://schemas.microsoft.com/office/drawing/2016/5/9/chartex" xmlns:cx4="http://schemas.microsoft.com/office/drawing/2016/5/10/chartex" xmlns:cx5="http://schemas.microsoft.com/office/drawing/2016/5/11/chartex" xmlns:cx6="http://schemas.microsoft.com/office/drawing/2016/5/12/chartex" xmlns:cx7="http://schemas.microsoft.com/office/drawing/2016/5/13/chartex" xmlns:cx8="http://schemas.microsoft.com/office/drawing/2016/5/14/chartex" xmlns:mc="http://schemas.openxmlformats.org/markup-compatibility/2006" xmlns:aink="http://schemas.microsoft.com/office/drawing/2016/ink" xmlns:am3d="http://schemas.microsoft.com/office/drawing/2017/model3d" xmlns:o="urn:schemas-microsoft-com:office:office" xmlns:oel="http://schemas.microsoft.com/office/2019/extlst" xmlns:r="http://schemas.openxmlformats.org/officeDocument/2006/relationships" xmlns:m="http://schemas.openxmlformats.org/officeDocument/2006/math" xmlns:v="urn:schemas-microsoft-com:vml" xmlns:wp14="http://schemas.microsoft.com/office/word/2010/wordprocessingDrawing" xmlns:wp="http://schemas.openxmlformats.org/drawingml/2006/wordprocessingDrawing" xmlns:w10="urn:schemas-microsoft-com:office:word" xmlns:w="http://schemas.openxmlformats.org/wordprocessingml/2006/main" xmlns:w14="http://schemas.microsoft.com/office/word/2010/wordml" xmlns:w15="http://schemas.microsoft.com/office/word/2012/wordml" xmlns:w16cex="http://schemas.microsoft.com/office/word/2018/wordml/cex" xmlns:w16cid="http://schemas.microsoft.com/office/word/2016/wordml/cid" xmlns:w16="http://schemas.microsoft.com/office/word/2018/wordml" xmlns:w16du="http://schemas.microsoft.com/office/word/2023/wordml/word16du" xmlns:w16sdtdh="http://schemas.microsoft.com/office/word/2020/wordml/sdtdatahash" xmlns:w16se="http://schemas.microsoft.com/office/word/2015/wordml/symex" xmlns:wpg="http://schemas.microsoft.com/office/word/2010/wordprocessingGroup" xmlns:wpi="http://schemas.microsoft.com/office/word/2010/wordprocessingInk" xmlns:wne="http://schemas.microsoft.com/office/word/2006/wordml" xmlns:wps="http://schemas.microsoft.com/office/word/2010/wordprocessingShape" mc:Ignorable="w14 w15 w16se w16cid w16 w16cex w16sdtdh w16du wp14">
   <w:body>
     <w:p/>
     <w:p/>
@@ -36,6 +36,9 @@
     </w:p>
     <w:p>
       <w:r>
+        <w:rPr>
+          <w:noProof/>
+        </w:rPr>
         <w:drawing>
           <wp:inline distT="0" distB="0" distL="0" distR="0" wp14:anchorId="182AFF58" wp14:editId="44928B9D">
             <wp:extent cx="2697714" cy="3048264"/>
@@ -98,6 +101,9 @@
     </w:p>
     <w:p>
       <w:r>
+        <w:rPr>
+          <w:noProof/>
+        </w:rPr>
         <w:drawing>
           <wp:inline distT="0" distB="0" distL="0" distR="0" wp14:anchorId="0AB7DDBE" wp14:editId="4AC26923">
             <wp:extent cx="2819644" cy="3337849"/>
@@ -153,6 +159,9 @@
     </w:p>
     <w:p>
       <w:r>
+        <w:rPr>
+          <w:noProof/>
+        </w:rPr>
         <w:lastRenderedPageBreak/>
         <w:drawing>
           <wp:inline distT="0" distB="0" distL="0" distR="0" wp14:anchorId="0A926397" wp14:editId="2D035393">
@@ -193,6 +202,9 @@
     </w:p>
     <w:p>
       <w:r>
+        <w:rPr>
+          <w:noProof/>
+        </w:rPr>
         <w:drawing>
           <wp:inline distT="0" distB="0" distL="0" distR="0" wp14:anchorId="29C1188D" wp14:editId="6FD7AC77">
             <wp:extent cx="2781541" cy="4084674"/>
@@ -241,6 +253,9 @@
     </w:p>
     <w:p>
       <w:r>
+        <w:rPr>
+          <w:noProof/>
+        </w:rPr>
         <w:drawing>
           <wp:inline distT="0" distB="0" distL="0" distR="0" wp14:anchorId="4DB668C6" wp14:editId="69DE6345">
             <wp:extent cx="2773920" cy="4077053"/>
@@ -280,6 +295,9 @@
     </w:p>
     <w:p>
       <w:r>
+        <w:rPr>
+          <w:noProof/>
+        </w:rPr>
         <w:lastRenderedPageBreak/>
         <w:drawing>
           <wp:inline distT="0" distB="0" distL="0" distR="0" wp14:anchorId="70037496" wp14:editId="4F9C9853">
@@ -320,6 +338,9 @@
     </w:p>
     <w:p>
       <w:r>
+        <w:rPr>
+          <w:noProof/>
+        </w:rPr>
         <w:drawing>
           <wp:inline distT="0" distB="0" distL="0" distR="0" wp14:anchorId="07F53DC9" wp14:editId="6650005D">
             <wp:extent cx="2796782" cy="3993226"/>
@@ -359,6 +380,9 @@
     </w:p>
     <w:p>
       <w:r>
+        <w:rPr>
+          <w:noProof/>
+        </w:rPr>
         <w:lastRenderedPageBreak/>
         <w:drawing>
           <wp:inline distT="0" distB="0" distL="0" distR="0" wp14:anchorId="1449B511" wp14:editId="6AB416FA">
@@ -406,6 +430,9 @@
     </w:p>
     <w:p>
       <w:r>
+        <w:rPr>
+          <w:noProof/>
+        </w:rPr>
         <w:drawing>
           <wp:inline distT="0" distB="0" distL="0" distR="0" wp14:anchorId="0F8830E7" wp14:editId="76C8C117">
             <wp:extent cx="2667231" cy="2766300"/>
@@ -445,6 +472,9 @@
     </w:p>
     <w:p>
       <w:r>
+        <w:rPr>
+          <w:noProof/>
+        </w:rPr>
         <w:lastRenderedPageBreak/>
         <w:drawing>
           <wp:inline distT="0" distB="0" distL="0" distR="0" wp14:anchorId="7EE7C482" wp14:editId="1C6AB98C">
@@ -485,6 +515,9 @@
     </w:p>
     <w:p>
       <w:r>
+        <w:rPr>
+          <w:noProof/>
+        </w:rPr>
         <w:drawing>
           <wp:inline distT="0" distB="0" distL="0" distR="0" wp14:anchorId="46837F95" wp14:editId="3DC25A8F">
             <wp:extent cx="2690093" cy="4008467"/>
@@ -521,9 +554,15 @@
           </wp:inline>
         </w:drawing>
       </w:r>
-    </w:p>
-    <w:p>
-      <w:r>
+      <w:r>
+        <w:t>,32</w:t>
+      </w:r>
+    </w:p>
+    <w:p>
+      <w:r>
+        <w:rPr>
+          <w:noProof/>
+        </w:rPr>
         <w:lastRenderedPageBreak/>
         <w:drawing>
           <wp:inline distT="0" distB="0" distL="0" distR="0" wp14:anchorId="72A7BCBE" wp14:editId="2800A861">
@@ -564,6 +603,9 @@
     </w:p>
     <w:p>
       <w:r>
+        <w:rPr>
+          <w:noProof/>
+        </w:rPr>
         <w:drawing>
           <wp:inline distT="0" distB="0" distL="0" distR="0" wp14:anchorId="2C936BF4" wp14:editId="2EA13F97">
             <wp:extent cx="2796782" cy="4092295"/>
@@ -603,6 +645,9 @@
     </w:p>
     <w:p>
       <w:r>
+        <w:rPr>
+          <w:noProof/>
+        </w:rPr>
         <w:lastRenderedPageBreak/>
         <w:drawing>
           <wp:inline distT="0" distB="0" distL="0" distR="0" wp14:anchorId="39F307C8" wp14:editId="3B7E5B9F">
@@ -643,6 +688,9 @@
     </w:p>
     <w:p>
       <w:r>
+        <w:rPr>
+          <w:noProof/>
+        </w:rPr>
         <w:drawing>
           <wp:inline distT="0" distB="0" distL="0" distR="0" wp14:anchorId="3BAFA402" wp14:editId="5C33BFF6">
             <wp:extent cx="2720576" cy="4023709"/>
@@ -682,6 +730,9 @@
     </w:p>
     <w:p>
       <w:r>
+        <w:rPr>
+          <w:noProof/>
+        </w:rPr>
         <w:lastRenderedPageBreak/>
         <w:drawing>
           <wp:inline distT="0" distB="0" distL="0" distR="0" wp14:anchorId="71599232" wp14:editId="144A7351">
@@ -722,6 +773,9 @@
     </w:p>
     <w:p>
       <w:r>
+        <w:rPr>
+          <w:noProof/>
+        </w:rPr>
         <w:drawing>
           <wp:inline distT="0" distB="0" distL="0" distR="0" wp14:anchorId="09B3196C" wp14:editId="36E2EC6F">
             <wp:extent cx="2926334" cy="4023709"/>
@@ -770,7 +824,7 @@
 </file>
 
 <file path=word/endnotes.xml><?xml version="1.0" encoding="utf-8"?>
-<w:endnotes xmlns:wpc="http://schemas.microsoft.com/office/word/2010/wordprocessingCanvas" xmlns:cx="http://schemas.microsoft.com/office/drawing/2014/chartex" xmlns:cx1="http://schemas.microsoft.com/office/drawing/2015/9/8/chartex" xmlns:cx2="http://schemas.microsoft.com/office/drawing/2015/10/21/chartex" xmlns:cx3="http://schemas.microsoft.com/office/drawing/2016/5/9/chartex" xmlns:cx4="http://schemas.microsoft.com/office/drawing/2016/5/10/chartex" xmlns:cx5="http://schemas.microsoft.com/office/drawing/2016/5/11/chartex" xmlns:cx6="http://schemas.microsoft.com/office/drawing/2016/5/12/chartex" xmlns:cx7="http://schemas.microsoft.com/office/drawing/2016/5/13/chartex" xmlns:cx8="http://schemas.microsoft.com/office/drawing/2016/5/14/chartex" xmlns:mc="http://schemas.openxmlformats.org/markup-compatibility/2006" xmlns:aink="http://schemas.microsoft.com/office/drawing/2016/ink" xmlns:am3d="http://schemas.microsoft.com/office/drawing/2017/model3d" xmlns:o="urn:schemas-microsoft-com:office:office" xmlns:oel="http://schemas.microsoft.com/office/2019/extlst" xmlns:r="http://schemas.openxmlformats.org/officeDocument/2006/relationships" xmlns:m="http://schemas.openxmlformats.org/officeDocument/2006/math" xmlns:v="urn:schemas-microsoft-com:vml" xmlns:wp14="http://schemas.microsoft.com/office/word/2010/wordprocessingDrawing" xmlns:wp="http://schemas.openxmlformats.org/drawingml/2006/wordprocessingDrawing" xmlns:w10="urn:schemas-microsoft-com:office:word" xmlns:w="http://schemas.openxmlformats.org/wordprocessingml/2006/main" xmlns:w14="http://schemas.microsoft.com/office/word/2010/wordml" xmlns:w15="http://schemas.microsoft.com/office/word/2012/wordml" xmlns:w16cex="http://schemas.microsoft.com/office/word/2018/wordml/cex" xmlns:w16cid="http://schemas.microsoft.com/office/word/2016/wordml/cid" xmlns:w16="http://schemas.microsoft.com/office/word/2018/wordml" xmlns:w16sdtdh="http://schemas.microsoft.com/office/word/2020/wordml/sdtdatahash" xmlns:w16se="http://schemas.microsoft.com/office/word/2015/wordml/symex" xmlns:wpg="http://schemas.microsoft.com/office/word/2010/wordprocessingGroup" xmlns:wpi="http://schemas.microsoft.com/office/word/2010/wordprocessingInk" xmlns:wne="http://schemas.microsoft.com/office/word/2006/wordml" xmlns:wps="http://schemas.microsoft.com/office/word/2010/wordprocessingShape" mc:Ignorable="w14 w15 w16se w16cid w16 w16cex w16sdtdh wp14">
+<w:endnotes xmlns:wpc="http://schemas.microsoft.com/office/word/2010/wordprocessingCanvas" xmlns:cx="http://schemas.microsoft.com/office/drawing/2014/chartex" xmlns:cx1="http://schemas.microsoft.com/office/drawing/2015/9/8/chartex" xmlns:cx2="http://schemas.microsoft.com/office/drawing/2015/10/21/chartex" xmlns:cx3="http://schemas.microsoft.com/office/drawing/2016/5/9/chartex" xmlns:cx4="http://schemas.microsoft.com/office/drawing/2016/5/10/chartex" xmlns:cx5="http://schemas.microsoft.com/office/drawing/2016/5/11/chartex" xmlns:cx6="http://schemas.microsoft.com/office/drawing/2016/5/12/chartex" xmlns:cx7="http://schemas.microsoft.com/office/drawing/2016/5/13/chartex" xmlns:cx8="http://schemas.microsoft.com/office/drawing/2016/5/14/chartex" xmlns:mc="http://schemas.openxmlformats.org/markup-compatibility/2006" xmlns:aink="http://schemas.microsoft.com/office/drawing/2016/ink" xmlns:am3d="http://schemas.microsoft.com/office/drawing/2017/model3d" xmlns:o="urn:schemas-microsoft-com:office:office" xmlns:oel="http://schemas.microsoft.com/office/2019/extlst" xmlns:r="http://schemas.openxmlformats.org/officeDocument/2006/relationships" xmlns:m="http://schemas.openxmlformats.org/officeDocument/2006/math" xmlns:v="urn:schemas-microsoft-com:vml" xmlns:wp14="http://schemas.microsoft.com/office/word/2010/wordprocessingDrawing" xmlns:wp="http://schemas.openxmlformats.org/drawingml/2006/wordprocessingDrawing" xmlns:w10="urn:schemas-microsoft-com:office:word" xmlns:w="http://schemas.openxmlformats.org/wordprocessingml/2006/main" xmlns:w14="http://schemas.microsoft.com/office/word/2010/wordml" xmlns:w15="http://schemas.microsoft.com/office/word/2012/wordml" xmlns:w16cex="http://schemas.microsoft.com/office/word/2018/wordml/cex" xmlns:w16cid="http://schemas.microsoft.com/office/word/2016/wordml/cid" xmlns:w16="http://schemas.microsoft.com/office/word/2018/wordml" xmlns:w16du="http://schemas.microsoft.com/office/word/2023/wordml/word16du" xmlns:w16sdtdh="http://schemas.microsoft.com/office/word/2020/wordml/sdtdatahash" xmlns:w16se="http://schemas.microsoft.com/office/word/2015/wordml/symex" xmlns:wpg="http://schemas.microsoft.com/office/word/2010/wordprocessingGroup" xmlns:wpi="http://schemas.microsoft.com/office/word/2010/wordprocessingInk" xmlns:wne="http://schemas.microsoft.com/office/word/2006/wordml" xmlns:wps="http://schemas.microsoft.com/office/word/2010/wordprocessingShape" mc:Ignorable="w14 w15 w16se w16cid w16 w16cex w16sdtdh w16du wp14">
   <w:endnote w:type="separator" w:id="-1">
     <w:p>
       <w:pPr>
@@ -795,7 +849,7 @@
 </file>
 
 <file path=word/footnotes.xml><?xml version="1.0" encoding="utf-8"?>
-<w:footnotes xmlns:wpc="http://schemas.microsoft.com/office/word/2010/wordprocessingCanvas" xmlns:cx="http://schemas.microsoft.com/office/drawing/2014/chartex" xmlns:cx1="http://schemas.microsoft.com/office/drawing/2015/9/8/chartex" xmlns:cx2="http://schemas.microsoft.com/office/drawing/2015/10/21/chartex" xmlns:cx3="http://schemas.microsoft.com/office/drawing/2016/5/9/chartex" xmlns:cx4="http://schemas.microsoft.com/office/drawing/2016/5/10/chartex" xmlns:cx5="http://schemas.microsoft.com/office/drawing/2016/5/11/chartex" xmlns:cx6="http://schemas.microsoft.com/office/drawing/2016/5/12/chartex" xmlns:cx7="http://schemas.microsoft.com/office/drawing/2016/5/13/chartex" xmlns:cx8="http://schemas.microsoft.com/office/drawing/2016/5/14/chartex" xmlns:mc="http://schemas.openxmlformats.org/markup-compatibility/2006" xmlns:aink="http://schemas.microsoft.com/office/drawing/2016/ink" xmlns:am3d="http://schemas.microsoft.com/office/drawing/2017/model3d" xmlns:o="urn:schemas-microsoft-com:office:office" xmlns:oel="http://schemas.microsoft.com/office/2019/extlst" xmlns:r="http://schemas.openxmlformats.org/officeDocument/2006/relationships" xmlns:m="http://schemas.openxmlformats.org/officeDocument/2006/math" xmlns:v="urn:schemas-microsoft-com:vml" xmlns:wp14="http://schemas.microsoft.com/office/word/2010/wordprocessingDrawing" xmlns:wp="http://schemas.openxmlformats.org/drawingml/2006/wordprocessingDrawing" xmlns:w10="urn:schemas-microsoft-com:office:word" xmlns:w="http://schemas.openxmlformats.org/wordprocessingml/2006/main" xmlns:w14="http://schemas.microsoft.com/office/word/2010/wordml" xmlns:w15="http://schemas.microsoft.com/office/word/2012/wordml" xmlns:w16cex="http://schemas.microsoft.com/office/word/2018/wordml/cex" xmlns:w16cid="http://schemas.microsoft.com/office/word/2016/wordml/cid" xmlns:w16="http://schemas.microsoft.com/office/word/2018/wordml" xmlns:w16sdtdh="http://schemas.microsoft.com/office/word/2020/wordml/sdtdatahash" xmlns:w16se="http://schemas.microsoft.com/office/word/2015/wordml/symex" xmlns:wpg="http://schemas.microsoft.com/office/word/2010/wordprocessingGroup" xmlns:wpi="http://schemas.microsoft.com/office/word/2010/wordprocessingInk" xmlns:wne="http://schemas.microsoft.com/office/word/2006/wordml" xmlns:wps="http://schemas.microsoft.com/office/word/2010/wordprocessingShape" mc:Ignorable="w14 w15 w16se w16cid w16 w16cex w16sdtdh wp14">
+<w:footnotes xmlns:wpc="http://schemas.microsoft.com/office/word/2010/wordprocessingCanvas" xmlns:cx="http://schemas.microsoft.com/office/drawing/2014/chartex" xmlns:cx1="http://schemas.microsoft.com/office/drawing/2015/9/8/chartex" xmlns:cx2="http://schemas.microsoft.com/office/drawing/2015/10/21/chartex" xmlns:cx3="http://schemas.microsoft.com/office/drawing/2016/5/9/chartex" xmlns:cx4="http://schemas.microsoft.com/office/drawing/2016/5/10/chartex" xmlns:cx5="http://schemas.microsoft.com/office/drawing/2016/5/11/chartex" xmlns:cx6="http://schemas.microsoft.com/office/drawing/2016/5/12/chartex" xmlns:cx7="http://schemas.microsoft.com/office/drawing/2016/5/13/chartex" xmlns:cx8="http://schemas.microsoft.com/office/drawing/2016/5/14/chartex" xmlns:mc="http://schemas.openxmlformats.org/markup-compatibility/2006" xmlns:aink="http://schemas.microsoft.com/office/drawing/2016/ink" xmlns:am3d="http://schemas.microsoft.com/office/drawing/2017/model3d" xmlns:o="urn:schemas-microsoft-com:office:office" xmlns:oel="http://schemas.microsoft.com/office/2019/extlst" xmlns:r="http://schemas.openxmlformats.org/officeDocument/2006/relationships" xmlns:m="http://schemas.openxmlformats.org/officeDocument/2006/math" xmlns:v="urn:schemas-microsoft-com:vml" xmlns:wp14="http://schemas.microsoft.com/office/word/2010/wordprocessingDrawing" xmlns:wp="http://schemas.openxmlformats.org/drawingml/2006/wordprocessingDrawing" xmlns:w10="urn:schemas-microsoft-com:office:word" xmlns:w="http://schemas.openxmlformats.org/wordprocessingml/2006/main" xmlns:w14="http://schemas.microsoft.com/office/word/2010/wordml" xmlns:w15="http://schemas.microsoft.com/office/word/2012/wordml" xmlns:w16cex="http://schemas.microsoft.com/office/word/2018/wordml/cex" xmlns:w16cid="http://schemas.microsoft.com/office/word/2016/wordml/cid" xmlns:w16="http://schemas.microsoft.com/office/word/2018/wordml" xmlns:w16du="http://schemas.microsoft.com/office/word/2023/wordml/word16du" xmlns:w16sdtdh="http://schemas.microsoft.com/office/word/2020/wordml/sdtdatahash" xmlns:w16se="http://schemas.microsoft.com/office/word/2015/wordml/symex" xmlns:wpg="http://schemas.microsoft.com/office/word/2010/wordprocessingGroup" xmlns:wpi="http://schemas.microsoft.com/office/word/2010/wordprocessingInk" xmlns:wne="http://schemas.microsoft.com/office/word/2006/wordml" xmlns:wps="http://schemas.microsoft.com/office/word/2010/wordprocessingShape" mc:Ignorable="w14 w15 w16se w16cid w16 w16cex w16sdtdh w16du wp14">
   <w:footnote w:type="separator" w:id="-1">
     <w:p>
       <w:pPr>
@@ -820,7 +874,7 @@
 </file>
 
 <file path=word/styles.xml><?xml version="1.0" encoding="utf-8"?>
-<w:styles xmlns:mc="http://schemas.openxmlformats.org/markup-compatibility/2006" xmlns:r="http://schemas.openxmlformats.org/officeDocument/2006/relationships" xmlns:w="http://schemas.openxmlformats.org/wordprocessingml/2006/main" xmlns:w14="http://schemas.microsoft.com/office/word/2010/wordml" xmlns:w15="http://schemas.microsoft.com/office/word/2012/wordml" xmlns:w16cex="http://schemas.microsoft.com/office/word/2018/wordml/cex" xmlns:w16cid="http://schemas.microsoft.com/office/word/2016/wordml/cid" xmlns:w16="http://schemas.microsoft.com/office/word/2018/wordml" xmlns:w16sdtdh="http://schemas.microsoft.com/office/word/2020/wordml/sdtdatahash" xmlns:w16se="http://schemas.microsoft.com/office/word/2015/wordml/symex" mc:Ignorable="w14 w15 w16se w16cid w16 w16cex w16sdtdh">
+<w:styles xmlns:mc="http://schemas.openxmlformats.org/markup-compatibility/2006" xmlns:r="http://schemas.openxmlformats.org/officeDocument/2006/relationships" xmlns:w="http://schemas.openxmlformats.org/wordprocessingml/2006/main" xmlns:w14="http://schemas.microsoft.com/office/word/2010/wordml" xmlns:w15="http://schemas.microsoft.com/office/word/2012/wordml" xmlns:w16cex="http://schemas.microsoft.com/office/word/2018/wordml/cex" xmlns:w16cid="http://schemas.microsoft.com/office/word/2016/wordml/cid" xmlns:w16="http://schemas.microsoft.com/office/word/2018/wordml" xmlns:w16du="http://schemas.microsoft.com/office/word/2023/wordml/word16du" xmlns:w16sdtdh="http://schemas.microsoft.com/office/word/2020/wordml/sdtdatahash" xmlns:w16se="http://schemas.microsoft.com/office/word/2015/wordml/symex" mc:Ignorable="w14 w15 w16se w16cid w16 w16cex w16sdtdh w16du">
   <w:docDefaults>
     <w:rPrDefault>
       <w:rPr>

</xml_diff>